<commit_message>
Upload from GitHub Actions
</commit_message>
<xml_diff>
--- a/sample-document.docx
+++ b/sample-document.docx
@@ -54,6 +54,14 @@
       </w:r>
       <w:r>
         <w:t xml:space="preserve">Author</w:t>
+      </w:r>
+    </w:p>
+    <w:p>
+      <w:pPr>
+        <w:pStyle w:val="Date"/>
+      </w:pPr>
+      <w:r>
+        <w:t xml:space="preserve">2024-04-06</w:t>
       </w:r>
     </w:p>
     <w:sdt>

</xml_diff>